<commit_message>
Corrections première page + proposition chapô
Corrections première page + proposition chapô
</commit_message>
<xml_diff>
--- a/render/Rend_inter_ada2.docx
+++ b/render/Rend_inter_ada2.docx
@@ -6,37 +6,120 @@
       <w:pPr>
         <w:pStyle w:val="Titre"/>
         <w:jc w:val="center"/>
-      </w:pPr>
-      <w:r>
+        <w:rPr>
+          <w:b/>
+          <w:bCs/>
+          <w:sz w:val="64"/>
+          <w:szCs w:val="64"/>
+        </w:rPr>
+      </w:pPr>
+      <w:r>
+        <w:rPr>
+          <w:b/>
+          <w:bCs/>
+          <w:sz w:val="64"/>
+          <w:szCs w:val="64"/>
+        </w:rPr>
         <w:t>Populations et territoires</w:t>
       </w:r>
     </w:p>
     <w:p>
       <w:pPr>
         <w:pStyle w:val="Titre1"/>
-      </w:pPr>
-      <w:r>
+        <w:spacing w:line="360" w:lineRule="auto"/>
+        <w:rPr>
+          <w:b/>
+          <w:bCs/>
+          <w:sz w:val="28"/>
+          <w:szCs w:val="28"/>
+        </w:rPr>
+      </w:pPr>
+      <w:r>
+        <w:rPr>
+          <w:noProof/>
+          <w:color w:val="3ABAFF" w:themeColor="accent6"/>
+        </w:rPr>
+        <mc:AlternateContent>
+          <mc:Choice Requires="wps">
+            <w:drawing>
+              <wp:anchor distT="0" distB="0" distL="114300" distR="114300" simplePos="0" relativeHeight="251663360" behindDoc="0" locked="0" layoutInCell="1" allowOverlap="1" wp14:anchorId="26168D29" wp14:editId="49167D20">
+                <wp:simplePos x="0" y="0"/>
+                <wp:positionH relativeFrom="margin">
+                  <wp:posOffset>-51201</wp:posOffset>
+                </wp:positionH>
+                <wp:positionV relativeFrom="paragraph">
+                  <wp:posOffset>510066</wp:posOffset>
+                </wp:positionV>
+                <wp:extent cx="1667266" cy="2885"/>
+                <wp:effectExtent l="0" t="0" r="28575" b="35560"/>
+                <wp:wrapNone/>
+                <wp:docPr id="2107760549" name="Connecteur droit 1"/>
+                <wp:cNvGraphicFramePr/>
+                <a:graphic xmlns:a="http://schemas.openxmlformats.org/drawingml/2006/main">
+                  <a:graphicData uri="http://schemas.microsoft.com/office/word/2010/wordprocessingShape">
+                    <wps:wsp>
+                      <wps:cNvCnPr/>
+                      <wps:spPr>
+                        <a:xfrm>
+                          <a:off x="0" y="0"/>
+                          <a:ext cx="1667266" cy="2885"/>
+                        </a:xfrm>
+                        <a:prstGeom prst="line">
+                          <a:avLst/>
+                        </a:prstGeom>
+                        <a:ln/>
+                      </wps:spPr>
+                      <wps:style>
+                        <a:lnRef idx="1">
+                          <a:schemeClr val="accent2"/>
+                        </a:lnRef>
+                        <a:fillRef idx="0">
+                          <a:schemeClr val="accent2"/>
+                        </a:fillRef>
+                        <a:effectRef idx="0">
+                          <a:schemeClr val="accent2"/>
+                        </a:effectRef>
+                        <a:fontRef idx="minor">
+                          <a:schemeClr val="tx1"/>
+                        </a:fontRef>
+                      </wps:style>
+                      <wps:bodyPr/>
+                    </wps:wsp>
+                  </a:graphicData>
+                </a:graphic>
+                <wp14:sizeRelH relativeFrom="margin">
+                  <wp14:pctWidth>0</wp14:pctWidth>
+                </wp14:sizeRelH>
+                <wp14:sizeRelV relativeFrom="margin">
+                  <wp14:pctHeight>0</wp14:pctHeight>
+                </wp14:sizeRelV>
+              </wp:anchor>
+            </w:drawing>
+          </mc:Choice>
+          <mc:Fallback>
+            <w:pict>
+              <v:line w14:anchorId="2F5E3827" id="Connecteur droit 1" o:spid="_x0000_s1026" style="position:absolute;z-index:251663360;visibility:visible;mso-wrap-style:square;mso-width-percent:0;mso-height-percent:0;mso-wrap-distance-left:9pt;mso-wrap-distance-top:0;mso-wrap-distance-right:9pt;mso-wrap-distance-bottom:0;mso-position-horizontal:absolute;mso-position-horizontal-relative:margin;mso-position-vertical:absolute;mso-position-vertical-relative:text;mso-width-percent:0;mso-height-percent:0;mso-width-relative:margin;mso-height-relative:margin" from="-4.05pt,40.15pt" to="127.25pt,40.4pt" o:gfxdata="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" strokecolor="#0070ac [3045]">
+                <w10:wrap anchorx="margin"/>
+              </v:line>
+            </w:pict>
+          </mc:Fallback>
+        </mc:AlternateContent>
+      </w:r>
+      <w:r>
+        <w:rPr>
+          <w:b/>
+          <w:bCs/>
+          <w:sz w:val="28"/>
+          <w:szCs w:val="28"/>
+        </w:rPr>
         <w:t>Les Bouches-Du-Rhône en 2020, une analyse démographique</w:t>
       </w:r>
     </w:p>
     <w:p>
       <w:pPr>
-        <w:rPr>
-          <w:lang w:val="en-US"/>
-        </w:rPr>
-      </w:pPr>
-      <w:r>
-        <w:rPr>
-          <w:lang w:val="en-US"/>
-        </w:rPr>
-        <w:t>_______</w:t>
-      </w:r>
-    </w:p>
-    <w:p>
-      <w:pPr>
-        <w:rPr>
-          <w:rStyle w:val="Accentuation"/>
-          <w:lang w:val="en-US"/>
+        <w:spacing w:line="360" w:lineRule="auto"/>
+        <w:rPr>
+          <w:rStyle w:val="Accentuation"/>
         </w:rPr>
         <w:sectPr>
           <w:footerReference w:type="default" r:id="rId7"/>
@@ -56,39 +139,20 @@
       <w:r>
         <w:rPr>
           <w:rStyle w:val="Accentuation"/>
-          <w:lang w:val="en-US"/>
-        </w:rPr>
-        <w:t xml:space="preserve">Younès Abdelaziz, </w:t>
-      </w:r>
-      <w:r>
-        <w:rPr>
-          <w:rStyle w:val="Accentuation"/>
-          <w:lang w:val="en-US"/>
-        </w:rPr>
-        <w:t xml:space="preserve">Adèle </w:t>
-      </w:r>
-      <w:proofErr w:type="spellStart"/>
-      <w:r>
-        <w:rPr>
-          <w:rStyle w:val="Accentuation"/>
-          <w:lang w:val="en-US"/>
-        </w:rPr>
-        <w:t>Janiaud</w:t>
-      </w:r>
-      <w:proofErr w:type="spellEnd"/>
-      <w:r>
-        <w:rPr>
-          <w:rStyle w:val="Accentuation"/>
-          <w:lang w:val="en-US"/>
-        </w:rPr>
-        <w:t>, Thibaud Ritzenthaler</w:t>
-      </w:r>
-      <w:r>
-        <w:rPr>
-          <w:rStyle w:val="Accentuation"/>
-          <w:lang w:val="en-US"/>
-        </w:rPr>
-        <w:t xml:space="preserve">, Fabio Pastor-Duarte </w:t>
+        </w:rPr>
+        <w:t>Younès Abdelaziz, Adèle Janiaud, Fabio Pastor-Duarte</w:t>
+      </w:r>
+      <w:r>
+        <w:rPr>
+          <w:rStyle w:val="Accentuation"/>
+        </w:rPr>
+        <w:t>,</w:t>
+      </w:r>
+      <w:r>
+        <w:rPr>
+          <w:rStyle w:val="Accentuation"/>
+        </w:rPr>
+        <w:t xml:space="preserve"> Thibaud Ritzenthaler </w:t>
       </w:r>
       <w:r>
         <w:rPr>
@@ -101,50 +165,225 @@
     </w:p>
     <w:p>
       <w:pPr>
+        <w:rPr>
+          <w:color w:val="00659D" w:themeColor="accent6" w:themeShade="80"/>
+        </w:rPr>
+      </w:pPr>
+      <w:r>
+        <w:rPr>
+          <w:color w:val="00659D" w:themeColor="accent6" w:themeShade="80"/>
+        </w:rPr>
+        <w:t>Situé au troisième rang en France en termes de population avec plus de deux millions d’habitants</w:t>
+      </w:r>
+      <w:r>
+        <w:rPr>
+          <w:color w:val="00659D" w:themeColor="accent6" w:themeShade="80"/>
+        </w:rPr>
+        <w:t xml:space="preserve"> en 2020</w:t>
+      </w:r>
+      <w:r>
+        <w:rPr>
+          <w:color w:val="00659D" w:themeColor="accent6" w:themeShade="80"/>
+        </w:rPr>
+        <w:t xml:space="preserve">, le département méditerranéen des Bouches-du-Rhône, présente certaines caractéristiques atypiques </w:t>
+      </w:r>
+      <w:r>
+        <w:rPr>
+          <w:color w:val="00659D" w:themeColor="accent6" w:themeShade="80"/>
+        </w:rPr>
+        <w:t xml:space="preserve">par rapport au </w:t>
+      </w:r>
+      <w:r>
+        <w:rPr>
+          <w:color w:val="00659D" w:themeColor="accent6" w:themeShade="80"/>
+        </w:rPr>
+        <w:t>reste du pays</w:t>
+      </w:r>
+      <w:r>
+        <w:rPr>
+          <w:color w:val="00659D" w:themeColor="accent6" w:themeShade="80"/>
+        </w:rPr>
+        <w:t>. P</w:t>
+      </w:r>
+      <w:r>
+        <w:rPr>
+          <w:color w:val="00659D" w:themeColor="accent6" w:themeShade="80"/>
+        </w:rPr>
+        <w:t>ar exemple,</w:t>
+      </w:r>
+      <w:r>
+        <w:rPr>
+          <w:color w:val="00659D" w:themeColor="accent6" w:themeShade="80"/>
+        </w:rPr>
+        <w:t xml:space="preserve"> </w:t>
+      </w:r>
+      <w:r>
+        <w:rPr>
+          <w:color w:val="00659D" w:themeColor="accent6" w:themeShade="80"/>
+        </w:rPr>
+        <w:t xml:space="preserve">en termes de fécondité, il est un des rares départements </w:t>
+      </w:r>
+      <w:r>
+        <w:rPr>
+          <w:color w:val="00659D" w:themeColor="accent6" w:themeShade="80"/>
+        </w:rPr>
+        <w:t>à avoir</w:t>
+      </w:r>
+      <w:r>
+        <w:rPr>
+          <w:color w:val="00659D" w:themeColor="accent6" w:themeShade="80"/>
+        </w:rPr>
+        <w:t xml:space="preserve"> une âge</w:t>
+      </w:r>
+      <w:r>
+        <w:rPr>
+          <w:color w:val="00659D" w:themeColor="accent6" w:themeShade="80"/>
+        </w:rPr>
+        <w:t xml:space="preserve"> moyenne des mères</w:t>
+      </w:r>
+      <w:r>
+        <w:rPr>
+          <w:color w:val="00659D" w:themeColor="accent6" w:themeShade="80"/>
+        </w:rPr>
+        <w:t xml:space="preserve"> à la naissance</w:t>
+      </w:r>
+      <w:r>
+        <w:rPr>
+          <w:color w:val="00659D" w:themeColor="accent6" w:themeShade="80"/>
+        </w:rPr>
+        <w:t xml:space="preserve"> et un Indice Conjoncturel de Fécondité  élevés. Néanmoins, une hétérogénéité dans les phénomènes</w:t>
+      </w:r>
+      <w:r>
+        <w:rPr>
+          <w:color w:val="00659D" w:themeColor="accent6" w:themeShade="80"/>
+        </w:rPr>
+        <w:t xml:space="preserve"> démographiques</w:t>
+      </w:r>
+      <w:r>
+        <w:rPr>
+          <w:color w:val="00659D" w:themeColor="accent6" w:themeShade="80"/>
+        </w:rPr>
+        <w:t xml:space="preserve"> est </w:t>
+      </w:r>
+      <w:r>
+        <w:rPr>
+          <w:color w:val="00659D" w:themeColor="accent6" w:themeShade="80"/>
+        </w:rPr>
+        <w:t>perceptible</w:t>
+      </w:r>
+      <w:r>
+        <w:rPr>
+          <w:color w:val="00659D" w:themeColor="accent6" w:themeShade="80"/>
+        </w:rPr>
+        <w:t xml:space="preserve"> parmi les différents </w:t>
+      </w:r>
+      <w:r>
+        <w:rPr>
+          <w:color w:val="00659D" w:themeColor="accent6" w:themeShade="80"/>
+        </w:rPr>
+        <w:t xml:space="preserve">sous populations de </w:t>
+      </w:r>
+      <w:r>
+        <w:rPr>
+          <w:color w:val="00659D" w:themeColor="accent6" w:themeShade="80"/>
+        </w:rPr>
+        <w:t>catégories socioprofessionnelles.</w:t>
+      </w:r>
+    </w:p>
+    <w:p>
+      <w:pPr>
+        <w:rPr>
+          <w:rStyle w:val="Accentuation"/>
+        </w:rPr>
+        <w:sectPr>
+          <w:footerReference w:type="default" r:id="rId10"/>
+          <w:headerReference w:type="first" r:id="rId11"/>
+          <w:footerReference w:type="first" r:id="rId12"/>
+          <w:footnotePr>
+            <w:numFmt w:val="chicago"/>
+          </w:footnotePr>
+          <w:type w:val="continuous"/>
+          <w:pgSz w:w="11900" w:h="16840"/>
+          <w:pgMar w:top="1440" w:right="1080" w:bottom="1440" w:left="1080" w:header="720" w:footer="240" w:gutter="0"/>
+          <w:cols w:space="720"/>
+          <w:titlePg/>
+          <w:docGrid w:linePitch="299"/>
+        </w:sectPr>
+      </w:pPr>
+    </w:p>
+    <w:p>
+      <w:pPr>
         <w:pStyle w:val="Titre2"/>
         <w:rPr>
           <w:rStyle w:val="Accentuation"/>
           <w:i w:val="0"/>
           <w:iCs w:val="0"/>
-          <w:sz w:val="22"/>
-          <w:szCs w:val="22"/>
-          <w:lang w:val="en-US"/>
-        </w:rPr>
-      </w:pPr>
-    </w:p>
-    <w:p>
-      <w:pPr>
-        <w:pStyle w:val="Titre2"/>
-        <w:rPr>
-          <w:rStyle w:val="Accentuation"/>
-          <w:i w:val="0"/>
-          <w:iCs w:val="0"/>
-        </w:rPr>
-      </w:pPr>
-      <w:r>
-        <w:rPr>
-          <w:rStyle w:val="Accentuation"/>
-          <w:i w:val="0"/>
-          <w:iCs w:val="0"/>
-        </w:rPr>
-        <w:t xml:space="preserve">Les Bouches-du-Rhône font partie des rares départements français connaissant une hausse continue de leur population. </w:t>
-      </w:r>
-    </w:p>
-    <w:p>
-      <w:pPr>
-        <w:rPr>
-          <w:rStyle w:val="Accentuation"/>
-          <w:i w:val="0"/>
-          <w:iCs w:val="0"/>
-        </w:rPr>
-      </w:pPr>
-      <w:r>
-        <w:rPr>
-          <w:rStyle w:val="Accentuation"/>
-          <w:i w:val="0"/>
-          <w:iCs w:val="0"/>
-        </w:rPr>
-        <w:t xml:space="preserve">En effet, entre 2009 et 2020, le département a vu sa population augmenter de 4 %, passant d’1,9 million à 2,04 millions d’habitants. Cette dynamique est multifactorielle. </w:t>
+        </w:rPr>
+      </w:pPr>
+      <w:r>
+        <w:rPr>
+          <w:rStyle w:val="Accentuation"/>
+          <w:i w:val="0"/>
+          <w:iCs w:val="0"/>
+        </w:rPr>
+        <w:t>Les Bouches-du-Rhône</w:t>
+      </w:r>
+      <w:r>
+        <w:rPr>
+          <w:rStyle w:val="Accentuation"/>
+          <w:i w:val="0"/>
+          <w:iCs w:val="0"/>
+        </w:rPr>
+        <w:t xml:space="preserve"> : un </w:t>
+      </w:r>
+      <w:r>
+        <w:rPr>
+          <w:rStyle w:val="Accentuation"/>
+          <w:i w:val="0"/>
+          <w:iCs w:val="0"/>
+        </w:rPr>
+        <w:t xml:space="preserve">des rares départements français </w:t>
+      </w:r>
+      <w:r>
+        <w:rPr>
+          <w:rStyle w:val="Accentuation"/>
+          <w:i w:val="0"/>
+          <w:iCs w:val="0"/>
+        </w:rPr>
+        <w:t>en</w:t>
+      </w:r>
+      <w:r>
+        <w:rPr>
+          <w:rStyle w:val="Accentuation"/>
+          <w:i w:val="0"/>
+          <w:iCs w:val="0"/>
+        </w:rPr>
+        <w:t xml:space="preserve"> hausse continue de leur population. </w:t>
+      </w:r>
+    </w:p>
+    <w:p>
+      <w:pPr>
+        <w:rPr>
+          <w:rStyle w:val="Accentuation"/>
+          <w:i w:val="0"/>
+          <w:iCs w:val="0"/>
+        </w:rPr>
+      </w:pPr>
+      <w:r>
+        <w:rPr>
+          <w:rStyle w:val="Accentuation"/>
+          <w:i w:val="0"/>
+          <w:iCs w:val="0"/>
+        </w:rPr>
+        <w:t>E</w:t>
+      </w:r>
+      <w:r>
+        <w:rPr>
+          <w:rStyle w:val="Accentuation"/>
+          <w:i w:val="0"/>
+          <w:iCs w:val="0"/>
+        </w:rPr>
+        <w:t xml:space="preserve">ntre 2009 et 2020, le département a vu sa population augmenter de 4 %, passant d’1,9 million à 2,04 millions d’habitants. Cette dynamique est multifactorielle. </w:t>
       </w:r>
     </w:p>
     <w:p>
@@ -178,17 +417,6 @@
           <w:i w:val="0"/>
           <w:iCs w:val="0"/>
         </w:rPr>
-        <w:t>D’autre part, du fait de la structure par âge et sexe de sa population.</w:t>
-      </w:r>
-      <w:r>
-        <w:t xml:space="preserve"> </w:t>
-      </w:r>
-      <w:r>
-        <w:rPr>
-          <w:rStyle w:val="Accentuation"/>
-          <w:i w:val="0"/>
-          <w:iCs w:val="0"/>
-        </w:rPr>
         <w:t>Les communes d’Aix-en-Provence et de Marseille, concentrent à elles-deux près de la moitié de la population d</w:t>
       </w:r>
       <w:r>
@@ -217,7 +445,32 @@
           <w:i w:val="0"/>
           <w:iCs w:val="0"/>
         </w:rPr>
-        <w:t>Malgré cela, la population bucco-rhodanienne présente des signes du vieillissement démographique (figure 1) à la fois par le bas de la pyramide avec un rétrécissement en lien avec la baisse du nombre de naissances et un élargissement aux âges plus élevés ; le Sud de la France étant un lieu de retraite privilégié par ces derniers. La population âgée de 65 ans et plus représente 28 % de la population bucco-rhodanienne. L’indice jeunesse (le rapport entre la population âgée de moins de 20 ans et celle âgée de 60 ans ou plus) est de 0,88 (0,89 à l’échelle nationale) indiquant qu’il y a 88 jeunes de moins de 20 ans pour 100 personnes âgées de 60 ans ou plus.</w:t>
+        <w:t>Malgré cela, la population bucco-rhodanienne présente des signes du vieillissement démographique (figure 1) à la fois par le bas de la pyramide avec un rétrécissement en lien avec la baisse du nombre de naissances et un élargissement aux âges plus élevés ; le Sud de la France étant un lieu de retraite privilégié par ces derniers. La population âgée de 65 ans et plus représente 28 % de la population bucco-rhodanienne</w:t>
+      </w:r>
+      <w:r>
+        <w:rPr>
+          <w:rStyle w:val="Accentuation"/>
+          <w:i w:val="0"/>
+          <w:iCs w:val="0"/>
+        </w:rPr>
+        <w:t> </w:t>
+      </w:r>
+      <w:r>
+        <w:rPr>
+          <w:rStyle w:val="Accentuation"/>
+          <w:i w:val="0"/>
+          <w:iCs w:val="0"/>
+          <w:vertAlign w:val="superscript"/>
+        </w:rPr>
+        <w:t>1</w:t>
+      </w:r>
+      <w:r>
+        <w:rPr>
+          <w:rStyle w:val="Accentuation"/>
+          <w:i w:val="0"/>
+          <w:iCs w:val="0"/>
+        </w:rPr>
+        <w:t xml:space="preserve">. </w:t>
       </w:r>
     </w:p>
     <w:p>
@@ -235,9 +488,9 @@
         <mc:AlternateContent>
           <mc:Choice Requires="wpg">
             <w:drawing>
-              <wp:inline distT="0" distB="0" distL="0" distR="0" wp14:anchorId="05428839" wp14:editId="53BAF2F8">
-                <wp:extent cx="3399694" cy="3077308"/>
-                <wp:effectExtent l="0" t="0" r="0" b="8890"/>
+              <wp:inline distT="0" distB="0" distL="0" distR="0" wp14:anchorId="05428839" wp14:editId="04C97F6E">
+                <wp:extent cx="2795447" cy="2402958"/>
+                <wp:effectExtent l="0" t="0" r="0" b="0"/>
                 <wp:docPr id="947432646" name="Groupe 2"/>
                 <wp:cNvGraphicFramePr/>
                 <a:graphic xmlns:a="http://schemas.openxmlformats.org/drawingml/2006/main">
@@ -247,9 +500,9 @@
                       <wpg:grpSpPr>
                         <a:xfrm>
                           <a:off x="0" y="0"/>
-                          <a:ext cx="3399694" cy="3077308"/>
-                          <a:chOff x="0" y="0"/>
-                          <a:chExt cx="4427771" cy="3603383"/>
+                          <a:ext cx="2795447" cy="2402958"/>
+                          <a:chOff x="0" y="-167561"/>
+                          <a:chExt cx="4427771" cy="3770944"/>
                         </a:xfrm>
                       </wpg:grpSpPr>
                       <wpg:grpSp>
@@ -257,10 +510,10 @@
                         <wpg:cNvGrpSpPr/>
                         <wpg:grpSpPr>
                           <a:xfrm>
-                            <a:off x="0" y="0"/>
-                            <a:ext cx="4344367" cy="3603383"/>
-                            <a:chOff x="0" y="0"/>
-                            <a:chExt cx="4344366" cy="3603382"/>
+                            <a:off x="0" y="-167561"/>
+                            <a:ext cx="4427046" cy="3770944"/>
+                            <a:chOff x="0" y="-167561"/>
+                            <a:chExt cx="4427045" cy="3770943"/>
                           </a:xfrm>
                         </wpg:grpSpPr>
                         <pic:pic xmlns:pic="http://schemas.openxmlformats.org/drawingml/2006/picture">
@@ -271,7 +524,7 @@
                             </pic:cNvPicPr>
                           </pic:nvPicPr>
                           <pic:blipFill>
-                            <a:blip r:embed="rId10"/>
+                            <a:blip r:embed="rId13"/>
                             <a:stretch>
                               <a:fillRect/>
                             </a:stretch>
@@ -296,8 +549,8 @@
                           <wps:cNvSpPr/>
                           <wps:spPr>
                             <a:xfrm>
-                              <a:off x="116732" y="0"/>
-                              <a:ext cx="4085295" cy="350583"/>
+                              <a:off x="49024" y="-167561"/>
+                              <a:ext cx="4378021" cy="601400"/>
                             </a:xfrm>
                             <a:prstGeom prst="roundRect">
                               <a:avLst>
@@ -413,7 +666,7 @@
                         </wps:cNvSpPr>
                         <wps:spPr bwMode="auto">
                           <a:xfrm>
-                            <a:off x="859999" y="1067650"/>
+                            <a:off x="658840" y="1150063"/>
                             <a:ext cx="687291" cy="347807"/>
                           </a:xfrm>
                           <a:prstGeom prst="rect">
@@ -431,6 +684,10 @@
                           <w:txbxContent>
                             <w:p>
                               <w:r>
+                                <w:rPr>
+                                  <w:sz w:val="14"/>
+                                  <w:szCs w:val="14"/>
+                                </w:rPr>
                                 <w:t>2020</w:t>
                               </w:r>
                             </w:p>
@@ -440,7 +697,7 @@
                           <a:noAutofit/>
                         </wps:bodyPr>
                       </wps:wsp>
-                      <w14:contentPart bwMode="auto" r:id="rId11">
+                      <w14:contentPart bwMode="auto" r:id="rId14">
                         <w14:nvContentPartPr>
                           <w14:cNvPr id="1369171721" name="Encre 10"/>
                           <w14:cNvContentPartPr/>
@@ -484,7 +741,17 @@
                         <wps:txbx>
                           <w:txbxContent>
                             <w:p>
+                              <w:pPr>
+                                <w:rPr>
+                                  <w:sz w:val="14"/>
+                                  <w:szCs w:val="14"/>
+                                </w:rPr>
+                              </w:pPr>
                               <w:r>
+                                <w:rPr>
+                                  <w:sz w:val="14"/>
+                                  <w:szCs w:val="14"/>
+                                </w:rPr>
                                 <w:t>2009</w:t>
                               </w:r>
                             </w:p>
@@ -497,7 +764,7 @@
                           <a:noAutofit/>
                         </wps:bodyPr>
                       </wps:wsp>
-                      <w14:contentPart bwMode="auto" r:id="rId12">
+                      <w14:contentPart bwMode="auto" r:id="rId15">
                         <w14:nvContentPartPr>
                           <w14:cNvPr id="620958197" name="Encre 12"/>
                           <w14:cNvContentPartPr/>
@@ -515,8 +782,8 @@
           </mc:Choice>
           <mc:Fallback>
             <w:pict>
-              <v:group w14:anchorId="05428839" id="Groupe 2" o:spid="_x0000_s1026" style="width:267.7pt;height:242.3pt;mso-position-horizontal-relative:char;mso-position-vertical-relative:line" coordsize="44277,36033" o:gfxdata="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">
-                <v:group id="_x0000_s1027" alt="Grouper" style="position:absolute;width:43443;height:36033" coordsize="43443,36033" o:gfxdata="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">
+              <v:group w14:anchorId="05428839" id="Groupe 2" o:spid="_x0000_s1026" style="width:220.1pt;height:189.2pt;mso-position-horizontal-relative:char;mso-position-vertical-relative:line" coordorigin=",-1675" coordsize="44277,37709" o:gfxdata="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">
+                <v:group id="_x0000_s1027" alt="Grouper" style="position:absolute;top:-1675;width:44270;height:37708" coordorigin=",-1675" coordsize="44270,37709" o:gfxdata="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">
                   <v:shapetype id="_x0000_t75" coordsize="21600,21600" o:spt="75" o:preferrelative="t" path="m@4@5l@4@11@9@11@9@5xe" filled="f" stroked="f">
                     <v:stroke joinstyle="miter"/>
                     <v:formulas>
@@ -538,9 +805,9 @@
                   </v:shapetype>
                   <v:shape id="pasted-image.png" o:spid="_x0000_s1028" type="#_x0000_t75" alt="pasted-image.png" style="position:absolute;top:3506;width:43443;height:32527;visibility:visible;mso-wrap-style:square" o:gfxdata="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" strokeweight="1pt">
                     <v:stroke miterlimit="4"/>
-                    <v:imagedata r:id="rId13" o:title="pasted-image"/>
+                    <v:imagedata r:id="rId16" o:title="pasted-image"/>
                   </v:shape>
-                  <v:roundrect id="Title" o:spid="_x0000_s1029" style="position:absolute;left:1167;width:40853;height:3505;visibility:visible;mso-wrap-style:square;v-text-anchor:top" arcsize="0" o:gfxdata="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" fillcolor="black" stroked="f" strokeweight="1pt">
+                  <v:roundrect id="Title" o:spid="_x0000_s1029" style="position:absolute;left:490;top:-1675;width:43780;height:6013;visibility:visible;mso-wrap-style:square;v-text-anchor:top" arcsize="0" o:gfxdata="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" fillcolor="black" stroked="f" strokeweight="1pt">
                     <v:fill opacity="0"/>
                     <v:stroke miterlimit="4" joinstyle="miter"/>
                     <v:textbox inset="1pt,1pt,1pt,1pt">
@@ -635,34 +902,48 @@
                   <v:stroke joinstyle="miter"/>
                   <v:path gradientshapeok="t" o:connecttype="rect"/>
                 </v:shapetype>
-                <v:shape id="Zone de texte 2" o:spid="_x0000_s1030" type="#_x0000_t202" style="position:absolute;left:8599;top:10676;width:6873;height:3478;visibility:visible;mso-wrap-style:square;v-text-anchor:top" o:gfxdata="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" filled="f" stroked="f">
+                <v:shape id="Zone de texte 2" o:spid="_x0000_s1030" type="#_x0000_t202" style="position:absolute;left:6588;top:11500;width:6873;height:3478;visibility:visible;mso-wrap-style:square;v-text-anchor:top" o:gfxdata="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" filled="f" stroked="f">
                   <v:textbox>
                     <w:txbxContent>
                       <w:p>
                         <w:r>
+                          <w:rPr>
+                            <w:sz w:val="14"/>
+                            <w:szCs w:val="14"/>
+                          </w:rPr>
                           <w:t>2020</w:t>
                         </w:r>
                       </w:p>
                     </w:txbxContent>
                   </v:textbox>
                 </v:shape>
-                <v:shape id="Encre 10" o:spid="_x0000_s1031" type="#_x0000_t75" style="position:absolute;left:11627;top:13132;width:2018;height:1001;visibility:visible;mso-wrap-style:square" o:gfxdata="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">
-                  <v:imagedata r:id="rId14" o:title=""/>
+                <v:shape id="Encre 10" o:spid="_x0000_s1031" type="#_x0000_t75" style="position:absolute;left:11601;top:13096;width:2068;height:1072;visibility:visible;mso-wrap-style:square" o:gfxdata="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">
+                  <v:imagedata r:id="rId17" o:title=""/>
                 </v:shape>
                 <v:shape id="Zone de texte 11" o:spid="_x0000_s1032" type="#_x0000_t202" style="position:absolute;left:37684;top:18575;width:6593;height:3728;visibility:visible;mso-wrap-style:square;v-text-anchor:top" o:gfxdata="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" filled="f" stroked="f" strokeweight="1pt">
                   <v:stroke miterlimit="4"/>
                   <v:textbox inset="4pt,4pt,4pt,4pt">
                     <w:txbxContent>
                       <w:p>
+                        <w:pPr>
+                          <w:rPr>
+                            <w:sz w:val="14"/>
+                            <w:szCs w:val="14"/>
+                          </w:rPr>
+                        </w:pPr>
                         <w:r>
+                          <w:rPr>
+                            <w:sz w:val="14"/>
+                            <w:szCs w:val="14"/>
+                          </w:rPr>
                           <w:t>2009</w:t>
                         </w:r>
                       </w:p>
                     </w:txbxContent>
                   </v:textbox>
                 </v:shape>
-                <v:shape id="Encre 12" o:spid="_x0000_s1033" type="#_x0000_t75" style="position:absolute;left:35958;top:20271;width:2345;height:508;visibility:visible;mso-wrap-style:square" o:gfxdata="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">
-                  <v:imagedata r:id="rId15" o:title=""/>
+                <v:shape id="Encre 12" o:spid="_x0000_s1033" type="#_x0000_t75" style="position:absolute;left:35932;top:20236;width:2395;height:576;visibility:visible;mso-wrap-style:square" o:gfxdata="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">
+                  <v:imagedata r:id="rId18" o:title=""/>
                 </v:shape>
                 <w10:anchorlock/>
               </v:group>
@@ -686,7 +967,23 @@
           <w:i w:val="0"/>
           <w:iCs w:val="0"/>
         </w:rPr>
-        <w:t>Une fécondité haute par rapport à la moyenne nationale</w:t>
+        <w:t xml:space="preserve">Une fécondité </w:t>
+      </w:r>
+      <w:r>
+        <w:rPr>
+          <w:rStyle w:val="Accentuation"/>
+          <w:i w:val="0"/>
+          <w:iCs w:val="0"/>
+        </w:rPr>
+        <w:t>élevée</w:t>
+      </w:r>
+      <w:r>
+        <w:rPr>
+          <w:rStyle w:val="Accentuation"/>
+          <w:i w:val="0"/>
+          <w:iCs w:val="0"/>
+        </w:rPr>
+        <w:t xml:space="preserve"> par rapport à la moyenne nationale</w:t>
       </w:r>
     </w:p>
     <w:p>
@@ -726,7 +1023,23 @@
           <w:i w:val="0"/>
           <w:iCs w:val="0"/>
         </w:rPr>
-        <w:t>2,00 contre 1,86 enfant en moyenne par femme en France) et se caractérise par un âge moyen des mères plus tardif (31 contre 30,7 ans) (figure 2).</w:t>
+        <w:t>2,00 contre 1,86 enfant en moyenne par femme en France) et se caractérise par un âge moyen des mères plus tardif (31</w:t>
+      </w:r>
+      <w:r>
+        <w:rPr>
+          <w:rStyle w:val="Accentuation"/>
+          <w:i w:val="0"/>
+          <w:iCs w:val="0"/>
+        </w:rPr>
+        <w:t>,0</w:t>
+      </w:r>
+      <w:r>
+        <w:rPr>
+          <w:rStyle w:val="Accentuation"/>
+          <w:i w:val="0"/>
+          <w:iCs w:val="0"/>
+        </w:rPr>
+        <w:t xml:space="preserve"> contre 30,7 ans) (figure 2).</w:t>
       </w:r>
       <w:r>
         <w:rPr>
@@ -746,20 +1059,7 @@
         <w:rPr>
           <w:noProof/>
         </w:rPr>
-        <w:t>Le nombre moyen d’enfants par femmes suit une dynamique en 2 phases :</w:t>
-      </w:r>
-    </w:p>
-    <w:p>
-      <w:pPr>
-        <w:rPr>
-          <w:noProof/>
-        </w:rPr>
-      </w:pPr>
-      <w:r>
-        <w:rPr>
-          <w:noProof/>
-        </w:rPr>
-        <w:t>Le nombre moyen d’enfants par femme entre 1990 et 2019 suit une dynamique en 2 phases : d’abord une hausse allant de 1,73 à 2,13 (au seuil de renouvellement de la population) entre 1990 et 2013 suivie d’une baisse jusqu’à 2,00 en 2019. Cette tendance suit celle de la France même si le département, dont l’ICF a dépassé celui de la France en 2008, résiste mieux à la baisse de la fécondité que le reste du pays (2,00 contre 1,86 enfants par femmes en 2019) (figure 3).</w:t>
+        <w:t>Le nombre moyen d’enfants par femme entre 1990 et 2019 suit une dynamique en 2 phases : d’abord une hausse allant de 1,73 à 2,13 (au seuil de renouvellement de la population) entre 1990 et 2013 suivie d’une baisse jusqu’à 2,00 en 2019. Cette tendance suit celle de la France même si le département, dont l’ICF a dépassé celui de la France en 2008, résiste mieux à la baisse de la fécondité que le reste du pays  (figure 3).</w:t>
       </w:r>
       <w:r>
         <w:rPr>
@@ -791,7 +1091,7 @@
         <mc:AlternateContent>
           <mc:Choice Requires="wpg">
             <w:drawing>
-              <wp:inline distT="0" distB="0" distL="0" distR="0" wp14:anchorId="5CA7EF2F" wp14:editId="41767F9E">
+              <wp:inline distT="0" distB="0" distL="0" distR="0" wp14:anchorId="5CA7EF2F" wp14:editId="1F104B0C">
                 <wp:extent cx="4355538" cy="3463637"/>
                 <wp:effectExtent l="0" t="0" r="6985" b="3810"/>
                 <wp:docPr id="1073741837" name="officeArt object" descr="Grouper"/>
@@ -820,7 +1120,7 @@
                           </pic:cNvPicPr>
                         </pic:nvPicPr>
                         <pic:blipFill>
-                          <a:blip r:embed="rId16"/>
+                          <a:blip r:embed="rId19"/>
                           <a:stretch>
                             <a:fillRect/>
                           </a:stretch>
@@ -893,7 +1193,15 @@
                                   <w:tab w:val="left" w:pos="8400"/>
                                   <w:tab w:val="left" w:pos="8800"/>
                                 </w:tabs>
+                                <w:jc w:val="both"/>
                               </w:pPr>
+                              <w:r>
+                                <w:rPr>
+                                  <w:sz w:val="18"/>
+                                  <w:szCs w:val="18"/>
+                                </w:rPr>
+                                <w:t xml:space="preserve">               </w:t>
+                              </w:r>
                               <w:r>
                                 <w:rPr>
                                   <w:sz w:val="18"/>
@@ -920,7 +1228,7 @@
                 <o:lock v:ext="edit" aspectratio="t"/>
                 <v:shape id="pasted-image.png" o:spid="_x0000_s1035" type="#_x0000_t75" alt="pasted-image.png" style="position:absolute;top:3491;width:56429;height:40645;visibility:visible;mso-wrap-style:square" o:gfxdata="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" strokeweight="1pt">
                   <v:stroke miterlimit="4"/>
-                  <v:imagedata r:id="rId17" o:title="pasted-image"/>
+                  <v:imagedata r:id="rId20" o:title="pasted-image"/>
                 </v:shape>
                 <v:roundrect id="Title" o:spid="_x0000_s1036" style="position:absolute;top:-717;width:56429;height:3946;visibility:visible;mso-wrap-style:square;v-text-anchor:top" arcsize="0" o:gfxdata="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" fillcolor="black" stroked="f" strokeweight="1pt">
                   <v:fill opacity="0"/>
@@ -954,7 +1262,15 @@
                             <w:tab w:val="left" w:pos="8400"/>
                             <w:tab w:val="left" w:pos="8800"/>
                           </w:tabs>
+                          <w:jc w:val="both"/>
                         </w:pPr>
+                        <w:r>
+                          <w:rPr>
+                            <w:sz w:val="18"/>
+                            <w:szCs w:val="18"/>
+                          </w:rPr>
+                          <w:t xml:space="preserve">               </w:t>
+                        </w:r>
                         <w:r>
                           <w:rPr>
                             <w:sz w:val="18"/>
@@ -1189,7 +1505,7 @@
         <mc:AlternateContent>
           <mc:Choice Requires="wpg">
             <w:drawing>
-              <wp:anchor distT="0" distB="0" distL="114300" distR="114300" simplePos="0" relativeHeight="251656192" behindDoc="0" locked="0" layoutInCell="1" allowOverlap="1" wp14:anchorId="390EB5E7" wp14:editId="110958BA">
+              <wp:anchor distT="0" distB="0" distL="114300" distR="114300" simplePos="0" relativeHeight="251656192" behindDoc="0" locked="0" layoutInCell="1" allowOverlap="1" wp14:anchorId="390EB5E7" wp14:editId="3F29C659">
                 <wp:simplePos x="0" y="0"/>
                 <wp:positionH relativeFrom="column">
                   <wp:posOffset>301625</wp:posOffset>
@@ -1268,7 +1584,21 @@
                                   <w:sz w:val="18"/>
                                   <w:szCs w:val="18"/>
                                 </w:rPr>
-                                <w:t>Figure 3 : Évolution de l’Indice Conjoncturel de Fécondité (ICF) entre 1990 et 2020</w:t>
+                                <w:t xml:space="preserve">Figure 3 : Évolution de l’Indice Conjoncturel de Fécondité (ICF) entre </w:t>
+                              </w:r>
+                              <w:r>
+                                <w:rPr>
+                                  <w:sz w:val="18"/>
+                                  <w:szCs w:val="18"/>
+                                </w:rPr>
+                                <w:t>2005</w:t>
+                              </w:r>
+                              <w:r>
+                                <w:rPr>
+                                  <w:sz w:val="18"/>
+                                  <w:szCs w:val="18"/>
+                                </w:rPr>
+                                <w:t xml:space="preserve"> et 2020</w:t>
                               </w:r>
                             </w:p>
                           </w:txbxContent>
@@ -1285,7 +1615,7 @@
                           </pic:cNvPicPr>
                         </pic:nvPicPr>
                         <pic:blipFill>
-                          <a:blip r:embed="rId18" cstate="print">
+                          <a:blip r:embed="rId21" cstate="print">
                             <a:extLst>
                               <a:ext uri="{28A0092B-C50C-407E-A947-70E740481C1C}">
                                 <a14:useLocalDpi xmlns:a14="http://schemas.microsoft.com/office/drawing/2010/main" val="0"/>
@@ -1353,14 +1683,28 @@
                             <w:sz w:val="18"/>
                             <w:szCs w:val="18"/>
                           </w:rPr>
-                          <w:t>Figure 3 : Évolution de l’Indice Conjoncturel de Fécondité (ICF) entre 1990 et 2020</w:t>
+                          <w:t xml:space="preserve">Figure 3 : Évolution de l’Indice Conjoncturel de Fécondité (ICF) entre </w:t>
+                        </w:r>
+                        <w:r>
+                          <w:rPr>
+                            <w:sz w:val="18"/>
+                            <w:szCs w:val="18"/>
+                          </w:rPr>
+                          <w:t>2005</w:t>
+                        </w:r>
+                        <w:r>
+                          <w:rPr>
+                            <w:sz w:val="18"/>
+                            <w:szCs w:val="18"/>
+                          </w:rPr>
+                          <w:t xml:space="preserve"> et 2020</w:t>
                         </w:r>
                       </w:p>
                     </w:txbxContent>
                   </v:textbox>
                 </v:roundrect>
                 <v:shape id="Image 1" o:spid="_x0000_s1039" type="#_x0000_t75" style="position:absolute;top:6465;width:41141;height:28459;visibility:visible;mso-wrap-style:square" o:gfxdata="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">
-                  <v:imagedata r:id="rId19" o:title=""/>
+                  <v:imagedata r:id="rId22" o:title=""/>
                 </v:shape>
                 <w10:wrap type="topAndBottom"/>
               </v:group>
@@ -1386,23 +1730,13 @@
           <w:iCs w:val="0"/>
         </w:rPr>
       </w:pPr>
-      <w:proofErr w:type="gramStart"/>
-      <w:r>
-        <w:rPr>
-          <w:rStyle w:val="Accentuation"/>
-          <w:i w:val="0"/>
-          <w:iCs w:val="0"/>
-        </w:rPr>
-        <w:t>données</w:t>
-      </w:r>
-      <w:proofErr w:type="gramEnd"/>
-      <w:r>
-        <w:rPr>
-          <w:rStyle w:val="Accentuation"/>
-          <w:i w:val="0"/>
-          <w:iCs w:val="0"/>
-        </w:rPr>
-        <w:t xml:space="preserve"> d’état-civil induit une sous-estimation du fait de biais liés au recensement. La méthode DEF reste pertinente</w:t>
+      <w:r>
+        <w:rPr>
+          <w:rStyle w:val="Accentuation"/>
+          <w:i w:val="0"/>
+          <w:iCs w:val="0"/>
+        </w:rPr>
+        <w:t>données d’état-civil induit une sous-estimation du fait de biais liés au recensement. La méthode DEF reste pertinente</w:t>
       </w:r>
       <w:r>
         <w:rPr>
@@ -1550,7 +1884,7 @@
                           </pic:cNvPicPr>
                         </pic:nvPicPr>
                         <pic:blipFill>
-                          <a:blip r:embed="rId20">
+                          <a:blip r:embed="rId23">
                             <a:extLst>
                               <a:ext uri="{28A0092B-C50C-407E-A947-70E740481C1C}">
                                 <a14:useLocalDpi xmlns:a14="http://schemas.microsoft.com/office/drawing/2010/main" val="0"/>
@@ -1619,7 +1953,7 @@
                   </v:textbox>
                 </v:shape>
                 <v:shape id="Image 4" o:spid="_x0000_s1042" type="#_x0000_t75" style="position:absolute;top:3132;width:55016;height:36894;visibility:visible;mso-wrap-style:square" o:gfxdata="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">
-                  <v:imagedata r:id="rId21" o:title=""/>
+                  <v:imagedata r:id="rId24" o:title=""/>
                 </v:shape>
               </v:group>
             </w:pict>
@@ -1734,11 +2068,37 @@
           <w:iCs w:val="0"/>
         </w:rPr>
       </w:pPr>
+    </w:p>
+    <w:p>
+      <w:pPr>
+        <w:pStyle w:val="Titre2"/>
+        <w:rPr>
+          <w:rStyle w:val="Accentuation"/>
+          <w:i w:val="0"/>
+          <w:iCs w:val="0"/>
+        </w:rPr>
+      </w:pPr>
+      <w:r>
+        <w:rPr>
+          <w:rStyle w:val="Accentuation"/>
+          <w:i w:val="0"/>
+          <w:iCs w:val="0"/>
+        </w:rPr>
+        <w:t>Différences d’intensité et de calendrier sur la fécondité selon la CSP et la situation d’activité.</w:t>
+      </w:r>
+    </w:p>
+    <w:p>
+      <w:pPr>
+        <w:rPr>
+          <w:rStyle w:val="Accentuation"/>
+          <w:i w:val="0"/>
+          <w:iCs w:val="0"/>
+        </w:rPr>
+      </w:pPr>
       <w:r>
         <w:rPr>
           <w:noProof/>
         </w:rPr>
-        <w:lastRenderedPageBreak/>
         <mc:AlternateContent>
           <mc:Choice Requires="wpg">
             <w:drawing>
@@ -1779,7 +2139,7 @@
                           </pic:cNvPicPr>
                         </pic:nvPicPr>
                         <pic:blipFill>
-                          <a:blip r:embed="rId22">
+                          <a:blip r:embed="rId25">
                             <a:extLst>
                               <a:ext uri="{28A0092B-C50C-407E-A947-70E740481C1C}">
                                 <a14:useLocalDpi xmlns:a14="http://schemas.microsoft.com/office/drawing/2010/main" val="0"/>
@@ -1871,7 +2231,7 @@
               <v:group w14:anchorId="514C4796" id="_x0000_s1043" style="position:absolute;left:0;text-align:left;margin-left:-35.4pt;margin-top:102.2pt;width:296.15pt;height:197.3pt;z-index:251660288;mso-position-horizontal-relative:text;mso-position-vertical-relative:text;mso-width-relative:margin;mso-height-relative:margin" coordsize="49377,32891" o:gfxdata="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">
                 <o:lock v:ext="edit" aspectratio="t"/>
                 <v:shape id="Image 7" o:spid="_x0000_s1044" type="#_x0000_t75" alt="Une image contenant texte, diagramme, Tracé, ligne&#10;&#10;Description générée automatiquement" style="position:absolute;top:3186;width:49377;height:29705;visibility:visible;mso-wrap-style:square" o:gfxdata="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">
-                  <v:imagedata r:id="rId23" o:title="Une image contenant texte, diagramme, Tracé, ligne&#10;&#10;Description générée automatiquement"/>
+                  <v:imagedata r:id="rId26" o:title="Une image contenant texte, diagramme, Tracé, ligne&#10;&#10;Description générée automatiquement"/>
                 </v:shape>
                 <v:shape id="Zone de texte 2" o:spid="_x0000_s1045" type="#_x0000_t202" style="position:absolute;left:1385;width:47168;height:3594;visibility:visible;mso-wrap-style:square;v-text-anchor:top" o:gfxdata="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" stroked="f">
                   <v:textbox>
@@ -1912,15 +2272,31 @@
           <w:i w:val="0"/>
           <w:iCs w:val="0"/>
         </w:rPr>
-        <w:t xml:space="preserve">Les femmes sans activité professionnelle, au moment du recensement, présentent un calendrier plus précoce que les autres catégories avec un âge moyen à la naissance de 31,7 ans contre 31,9 ans pour les « </w:t>
-      </w:r>
-      <w:r>
-        <w:rPr>
-          <w:rStyle w:val="Accentuation"/>
-          <w:i w:val="0"/>
-          <w:iCs w:val="0"/>
-        </w:rPr>
-        <w:t xml:space="preserve">ouvrières/employées » et 33,5 ans pour les « cadres, professions intellectuelles supérieures et les professions intermédiaires » (figure 5). </w:t>
+        <w:t xml:space="preserve">Les femmes sans activité professionnelle, au moment du recensement, présentent un calendrier plus précoce que les autres catégories avec un âge moyen à la naissance de 31,7 ans contre 31,9 ans pour les </w:t>
+      </w:r>
+      <w:r>
+        <w:rPr>
+          <w:rStyle w:val="Accentuation"/>
+          <w:i w:val="0"/>
+          <w:iCs w:val="0"/>
+        </w:rPr>
+        <w:t>«</w:t>
+      </w:r>
+      <w:r>
+        <w:rPr>
+          <w:rStyle w:val="Accentuation"/>
+          <w:i w:val="0"/>
+          <w:iCs w:val="0"/>
+        </w:rPr>
+        <w:t>O</w:t>
+      </w:r>
+      <w:r>
+        <w:rPr>
+          <w:rStyle w:val="Accentuation"/>
+          <w:i w:val="0"/>
+          <w:iCs w:val="0"/>
+        </w:rPr>
+        <w:t xml:space="preserve">uvrières/employées » et 33,5 ans pour les « cadres, professions intellectuelles supérieures et les professions intermédiaires » (figure 5). </w:t>
       </w:r>
     </w:p>
     <w:p>
@@ -1938,13 +2314,13 @@
         <mc:AlternateContent>
           <mc:Choice Requires="wpg">
             <w:drawing>
-              <wp:anchor distT="0" distB="0" distL="114300" distR="114300" simplePos="0" relativeHeight="251662336" behindDoc="0" locked="0" layoutInCell="1" allowOverlap="1" wp14:anchorId="0AD33627" wp14:editId="3FA83C1F">
+              <wp:anchor distT="0" distB="0" distL="114300" distR="114300" simplePos="0" relativeHeight="251662336" behindDoc="0" locked="0" layoutInCell="1" allowOverlap="1" wp14:anchorId="0AD33627" wp14:editId="07423BFC">
                 <wp:simplePos x="0" y="0"/>
                 <wp:positionH relativeFrom="column">
                   <wp:align>left</wp:align>
                 </wp:positionH>
                 <wp:positionV relativeFrom="paragraph">
-                  <wp:posOffset>59690</wp:posOffset>
+                  <wp:posOffset>145415</wp:posOffset>
                 </wp:positionV>
                 <wp:extent cx="3200400" cy="3305810"/>
                 <wp:effectExtent l="0" t="0" r="0" b="8890"/>
@@ -2040,7 +2416,7 @@
                           </pic:cNvPicPr>
                         </pic:nvPicPr>
                         <pic:blipFill>
-                          <a:blip r:embed="rId24" cstate="print">
+                          <a:blip r:embed="rId27" cstate="print">
                             <a:extLst>
                               <a:ext uri="{28A0092B-C50C-407E-A947-70E740481C1C}">
                                 <a14:useLocalDpi xmlns:a14="http://schemas.microsoft.com/office/drawing/2010/main" val="0"/>
@@ -2075,7 +2451,7 @@
           </mc:Choice>
           <mc:Fallback>
             <w:pict>
-              <v:group w14:anchorId="0AD33627" id="Groupe 3" o:spid="_x0000_s1046" style="position:absolute;left:0;text-align:left;margin-left:0;margin-top:4.7pt;width:252pt;height:260.3pt;z-index:251662336;mso-position-horizontal:left;mso-position-horizontal-relative:text;mso-position-vertical-relative:text;mso-width-relative:margin;mso-height-relative:margin" coordsize="34156,32832" o:gfxdata="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">
+              <v:group w14:anchorId="0AD33627" id="Groupe 3" o:spid="_x0000_s1046" style="position:absolute;left:0;text-align:left;margin-left:0;margin-top:11.45pt;width:252pt;height:260.3pt;z-index:251662336;mso-position-horizontal:left;mso-position-horizontal-relative:text;mso-position-vertical-relative:text;mso-width-relative:margin;mso-height-relative:margin" coordsize="34156,32832" o:gfxdata="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">
                 <v:shape id="Zone de texte 2" o:spid="_x0000_s1047" type="#_x0000_t202" style="position:absolute;left:554;width:32829;height:3943;visibility:visible;mso-wrap-style:square;v-text-anchor:top" o:gfxdata="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" stroked="f">
                   <v:textbox>
                     <w:txbxContent>
@@ -2121,13 +2497,48 @@
                   </v:textbox>
                 </v:shape>
                 <v:shape id="Image 1" o:spid="_x0000_s1048" type="#_x0000_t75" alt="Une image contenant texte, ligne, diagramme, Tracé&#10;&#10;Description générée automatiquement" style="position:absolute;top:4156;width:34156;height:28676;visibility:visible;mso-wrap-style:square" o:gfxdata="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">
-                  <v:imagedata r:id="rId25" o:title="Une image contenant texte, ligne, diagramme, Tracé&#10;&#10;Description générée automatiquement"/>
+                  <v:imagedata r:id="rId28" o:title="Une image contenant texte, ligne, diagramme, Tracé&#10;&#10;Description générée automatiquement"/>
                 </v:shape>
               </v:group>
             </w:pict>
           </mc:Fallback>
         </mc:AlternateContent>
       </w:r>
+    </w:p>
+    <w:p>
+      <w:pPr>
+        <w:rPr>
+          <w:rStyle w:val="Accentuation"/>
+          <w:i w:val="0"/>
+          <w:iCs w:val="0"/>
+        </w:rPr>
+      </w:pPr>
+    </w:p>
+    <w:p>
+      <w:pPr>
+        <w:rPr>
+          <w:rStyle w:val="Accentuation"/>
+          <w:i w:val="0"/>
+          <w:iCs w:val="0"/>
+        </w:rPr>
+      </w:pPr>
+      <w:r>
+        <w:rPr>
+          <w:rStyle w:val="Accentuation"/>
+          <w:i w:val="0"/>
+          <w:iCs w:val="0"/>
+        </w:rPr>
+        <w:t xml:space="preserve"> </w:t>
+      </w:r>
+    </w:p>
+    <w:p>
+      <w:pPr>
+        <w:rPr>
+          <w:rStyle w:val="Accentuation"/>
+          <w:i w:val="0"/>
+          <w:iCs w:val="0"/>
+        </w:rPr>
+      </w:pPr>
     </w:p>
     <w:p>
       <w:pPr>
@@ -2161,60 +2572,6 @@
         </w:rPr>
         <w:t xml:space="preserve">Les femmes sans activité professionnelle ont un calendrier de fécondité plus étalé que celles des autres catégories avec un pic atteint entre 28 et 32 ans autour de 18 %.  La fécondité des femmes sans activités est, à âge confondu, supérieure à celle des femmes des autres catégories. Le calendrier des femmes « Cadres, professions intellectuelles supérieures et professions intermédiaires » est plus tardif et se concentre principalement entre 28 et 38 ans (entre 9 % et 13,5 % jusqu’à 32 ans puis à 7 % à 38 ans). Le calendrier des « Ouvrières et Employées » se démarque de celui des autres catégories par un pic moins ténu et un indice plus faible, entre 8 % et 10 % de 26 à 30 ans puis 8 % à 34 ans.  </w:t>
       </w:r>
-    </w:p>
-    <w:p>
-      <w:pPr>
-        <w:rPr>
-          <w:rStyle w:val="Accentuation"/>
-          <w:i w:val="0"/>
-          <w:iCs w:val="0"/>
-        </w:rPr>
-      </w:pPr>
-    </w:p>
-    <w:p>
-      <w:pPr>
-        <w:rPr>
-          <w:rStyle w:val="Accentuation"/>
-          <w:i w:val="0"/>
-          <w:iCs w:val="0"/>
-        </w:rPr>
-      </w:pPr>
-    </w:p>
-    <w:p>
-      <w:pPr>
-        <w:rPr>
-          <w:rStyle w:val="Accentuation"/>
-          <w:i w:val="0"/>
-          <w:iCs w:val="0"/>
-        </w:rPr>
-      </w:pPr>
-    </w:p>
-    <w:p>
-      <w:pPr>
-        <w:rPr>
-          <w:rStyle w:val="Accentuation"/>
-          <w:i w:val="0"/>
-          <w:iCs w:val="0"/>
-        </w:rPr>
-      </w:pPr>
-    </w:p>
-    <w:p>
-      <w:pPr>
-        <w:rPr>
-          <w:rStyle w:val="Accentuation"/>
-          <w:i w:val="0"/>
-          <w:iCs w:val="0"/>
-        </w:rPr>
-      </w:pPr>
-    </w:p>
-    <w:p>
-      <w:pPr>
-        <w:rPr>
-          <w:rStyle w:val="Accentuation"/>
-          <w:i w:val="0"/>
-          <w:iCs w:val="0"/>
-        </w:rPr>
-      </w:pPr>
     </w:p>
     <w:p>
       <w:pPr>
@@ -2387,6 +2744,87 @@
 </w:ftr>
 </file>
 
+<file path=word/footer3.xml><?xml version="1.0" encoding="utf-8"?>
+<w:ftr xmlns:wpc="http://schemas.microsoft.com/office/word/2010/wordprocessingCanvas" xmlns:cx="http://schemas.microsoft.com/office/drawing/2014/chartex" xmlns:cx1="http://schemas.microsoft.com/office/drawing/2015/9/8/chartex" xmlns:cx2="http://schemas.microsoft.com/office/drawing/2015/10/21/chartex" xmlns:cx3="http://schemas.microsoft.com/office/drawing/2016/5/9/chartex" xmlns:cx4="http://schemas.microsoft.com/office/drawing/2016/5/10/chartex" xmlns:cx5="http://schemas.microsoft.com/office/drawing/2016/5/11/chartex" xmlns:cx6="http://schemas.microsoft.com/office/drawing/2016/5/12/chartex" xmlns:cx7="http://schemas.microsoft.com/office/drawing/2016/5/13/chartex" xmlns:cx8="http://schemas.microsoft.com/office/drawing/2016/5/14/chartex" xmlns:mc="http://schemas.openxmlformats.org/markup-compatibility/2006" xmlns:aink="http://schemas.microsoft.com/office/drawing/2016/ink" xmlns:am3d="http://schemas.microsoft.com/office/drawing/2017/model3d" xmlns:o="urn:schemas-microsoft-com:office:office" xmlns:oel="http://schemas.microsoft.com/office/2019/extlst" xmlns:r="http://schemas.openxmlformats.org/officeDocument/2006/relationships" xmlns:m="http://schemas.openxmlformats.org/officeDocument/2006/math" xmlns:v="urn:schemas-microsoft-com:vml" xmlns:wp14="http://schemas.microsoft.com/office/word/2010/wordprocessingDrawing" xmlns:wp="http://schemas.openxmlformats.org/drawingml/2006/wordprocessingDrawing" xmlns:w10="urn:schemas-microsoft-com:office:word" xmlns:w="http://schemas.openxmlformats.org/wordprocessingml/2006/main" xmlns:w14="http://schemas.microsoft.com/office/word/2010/wordml" xmlns:w15="http://schemas.microsoft.com/office/word/2012/wordml" xmlns:w16cex="http://schemas.microsoft.com/office/word/2018/wordml/cex" xmlns:w16cid="http://schemas.microsoft.com/office/word/2016/wordml/cid" xmlns:w16="http://schemas.microsoft.com/office/word/2018/wordml" xmlns:w16sdtdh="http://schemas.microsoft.com/office/word/2020/wordml/sdtdatahash" xmlns:w16se="http://schemas.microsoft.com/office/word/2015/wordml/symex" xmlns:wpg="http://schemas.microsoft.com/office/word/2010/wordprocessingGroup" xmlns:wpi="http://schemas.microsoft.com/office/word/2010/wordprocessingInk" xmlns:wne="http://schemas.microsoft.com/office/word/2006/wordml" xmlns:wps="http://schemas.microsoft.com/office/word/2010/wordprocessingShape" mc:Ignorable="w14 w15 w16se w16cid w16 w16cex w16sdtdh wp14">
+  <w:p>
+    <w:pPr>
+      <w:pStyle w:val="Pieddepage"/>
+      <w:rPr>
+        <w:color w:val="575757" w:themeColor="text2"/>
+      </w:rPr>
+    </w:pPr>
+    <w:r>
+      <w:rPr>
+        <w:color w:val="575757" w:themeColor="text2"/>
+      </w:rPr>
+      <w:fldChar w:fldCharType="begin"/>
+    </w:r>
+    <w:r>
+      <w:rPr>
+        <w:color w:val="575757" w:themeColor="text2"/>
+      </w:rPr>
+      <w:instrText>PAGE   \* MERGEFORMAT</w:instrText>
+    </w:r>
+    <w:r>
+      <w:rPr>
+        <w:color w:val="575757" w:themeColor="text2"/>
+      </w:rPr>
+      <w:fldChar w:fldCharType="separate"/>
+    </w:r>
+    <w:r>
+      <w:rPr>
+        <w:color w:val="575757" w:themeColor="text2"/>
+      </w:rPr>
+      <w:t>1</w:t>
+    </w:r>
+    <w:r>
+      <w:rPr>
+        <w:color w:val="575757" w:themeColor="text2"/>
+      </w:rPr>
+      <w:fldChar w:fldCharType="end"/>
+    </w:r>
+    <w:r>
+      <w:rPr>
+        <w:color w:val="575757" w:themeColor="text2"/>
+      </w:rPr>
+      <w:t xml:space="preserve">  </w:t>
+    </w:r>
+    <w:r>
+      <w:rPr>
+        <w:color w:val="575757" w:themeColor="text2"/>
+      </w:rPr>
+      <w:tab/>
+      <w:t xml:space="preserve">                                                       POPULATIONS ET TERRITOIRES : Les Bouches-Du-Rhône en 2020, une analyse démographique</w:t>
+    </w:r>
+  </w:p>
+</w:ftr>
+</file>
+
+<file path=word/footer4.xml><?xml version="1.0" encoding="utf-8"?>
+<w:ftr xmlns:wpc="http://schemas.microsoft.com/office/word/2010/wordprocessingCanvas" xmlns:cx="http://schemas.microsoft.com/office/drawing/2014/chartex" xmlns:cx1="http://schemas.microsoft.com/office/drawing/2015/9/8/chartex" xmlns:cx2="http://schemas.microsoft.com/office/drawing/2015/10/21/chartex" xmlns:cx3="http://schemas.microsoft.com/office/drawing/2016/5/9/chartex" xmlns:cx4="http://schemas.microsoft.com/office/drawing/2016/5/10/chartex" xmlns:cx5="http://schemas.microsoft.com/office/drawing/2016/5/11/chartex" xmlns:cx6="http://schemas.microsoft.com/office/drawing/2016/5/12/chartex" xmlns:cx7="http://schemas.microsoft.com/office/drawing/2016/5/13/chartex" xmlns:cx8="http://schemas.microsoft.com/office/drawing/2016/5/14/chartex" xmlns:mc="http://schemas.openxmlformats.org/markup-compatibility/2006" xmlns:aink="http://schemas.microsoft.com/office/drawing/2016/ink" xmlns:am3d="http://schemas.microsoft.com/office/drawing/2017/model3d" xmlns:o="urn:schemas-microsoft-com:office:office" xmlns:oel="http://schemas.microsoft.com/office/2019/extlst" xmlns:r="http://schemas.openxmlformats.org/officeDocument/2006/relationships" xmlns:m="http://schemas.openxmlformats.org/officeDocument/2006/math" xmlns:v="urn:schemas-microsoft-com:vml" xmlns:wp14="http://schemas.microsoft.com/office/word/2010/wordprocessingDrawing" xmlns:wp="http://schemas.openxmlformats.org/drawingml/2006/wordprocessingDrawing" xmlns:w10="urn:schemas-microsoft-com:office:word" xmlns:w="http://schemas.openxmlformats.org/wordprocessingml/2006/main" xmlns:w14="http://schemas.microsoft.com/office/word/2010/wordml" xmlns:w15="http://schemas.microsoft.com/office/word/2012/wordml" xmlns:w16cex="http://schemas.microsoft.com/office/word/2018/wordml/cex" xmlns:w16cid="http://schemas.microsoft.com/office/word/2016/wordml/cid" xmlns:w16="http://schemas.microsoft.com/office/word/2018/wordml" xmlns:w16sdtdh="http://schemas.microsoft.com/office/word/2020/wordml/sdtdatahash" xmlns:w16se="http://schemas.microsoft.com/office/word/2015/wordml/symex" xmlns:wpg="http://schemas.microsoft.com/office/word/2010/wordprocessingGroup" xmlns:wpi="http://schemas.microsoft.com/office/word/2010/wordprocessingInk" xmlns:wne="http://schemas.microsoft.com/office/word/2006/wordml" xmlns:wps="http://schemas.microsoft.com/office/word/2010/wordprocessingShape" mc:Ignorable="w14 w15 w16se w16cid w16 w16cex w16sdtdh wp14">
+  <w:p>
+    <w:pPr>
+      <w:pStyle w:val="Pieddepage"/>
+    </w:pPr>
+    <w:r>
+      <w:fldChar w:fldCharType="begin"/>
+    </w:r>
+    <w:r>
+      <w:instrText>PAGE   \* MERGEFORMAT</w:instrText>
+    </w:r>
+    <w:r>
+      <w:fldChar w:fldCharType="separate"/>
+    </w:r>
+    <w:r>
+      <w:t>1</w:t>
+    </w:r>
+    <w:r>
+      <w:fldChar w:fldCharType="end"/>
+    </w:r>
+  </w:p>
+</w:ftr>
+</file>
+
 <file path=word/footnotes.xml><?xml version="1.0" encoding="utf-8"?>
 <w:footnotes xmlns:wpc="http://schemas.microsoft.com/office/word/2010/wordprocessingCanvas" xmlns:cx="http://schemas.microsoft.com/office/drawing/2014/chartex" xmlns:cx1="http://schemas.microsoft.com/office/drawing/2015/9/8/chartex" xmlns:cx2="http://schemas.microsoft.com/office/drawing/2015/10/21/chartex" xmlns:cx3="http://schemas.microsoft.com/office/drawing/2016/5/9/chartex" xmlns:cx4="http://schemas.microsoft.com/office/drawing/2016/5/10/chartex" xmlns:cx5="http://schemas.microsoft.com/office/drawing/2016/5/11/chartex" xmlns:cx6="http://schemas.microsoft.com/office/drawing/2016/5/12/chartex" xmlns:cx7="http://schemas.microsoft.com/office/drawing/2016/5/13/chartex" xmlns:cx8="http://schemas.microsoft.com/office/drawing/2016/5/14/chartex" xmlns:mc="http://schemas.openxmlformats.org/markup-compatibility/2006" xmlns:aink="http://schemas.microsoft.com/office/drawing/2016/ink" xmlns:am3d="http://schemas.microsoft.com/office/drawing/2017/model3d" xmlns:o="urn:schemas-microsoft-com:office:office" xmlns:oel="http://schemas.microsoft.com/office/2019/extlst" xmlns:r="http://schemas.openxmlformats.org/officeDocument/2006/relationships" xmlns:m="http://schemas.openxmlformats.org/officeDocument/2006/math" xmlns:v="urn:schemas-microsoft-com:vml" xmlns:wp14="http://schemas.microsoft.com/office/word/2010/wordprocessingDrawing" xmlns:wp="http://schemas.openxmlformats.org/drawingml/2006/wordprocessingDrawing" xmlns:w10="urn:schemas-microsoft-com:office:word" xmlns:w="http://schemas.openxmlformats.org/wordprocessingml/2006/main" xmlns:w14="http://schemas.microsoft.com/office/word/2010/wordml" xmlns:w15="http://schemas.microsoft.com/office/word/2012/wordml" xmlns:w16cex="http://schemas.microsoft.com/office/word/2018/wordml/cex" xmlns:w16cid="http://schemas.microsoft.com/office/word/2016/wordml/cid" xmlns:w16="http://schemas.microsoft.com/office/word/2018/wordml" xmlns:w16sdtdh="http://schemas.microsoft.com/office/word/2020/wordml/sdtdatahash" xmlns:w16se="http://schemas.microsoft.com/office/word/2015/wordml/symex" xmlns:wpg="http://schemas.microsoft.com/office/word/2010/wordprocessingGroup" xmlns:wpi="http://schemas.microsoft.com/office/word/2010/wordprocessingInk" xmlns:wne="http://schemas.microsoft.com/office/word/2006/wordml" xmlns:wps="http://schemas.microsoft.com/office/word/2010/wordprocessingShape" mc:Ignorable="w14 w15 w16se w16cid w16 w16cex w16sdtdh wp14">
   <w:footnote w:type="separator" w:id="-1">
@@ -2417,12 +2855,98 @@
       <w:r>
         <w:t xml:space="preserve"> IDUS, Université de Strasbourg</w:t>
       </w:r>
+    </w:p>
+    <w:p>
+      <w:pPr>
+        <w:rPr>
+          <w:rStyle w:val="Accentuation"/>
+          <w:i w:val="0"/>
+          <w:iCs w:val="0"/>
+        </w:rPr>
+      </w:pPr>
+      <w:r>
+        <w:rPr>
+          <w:rStyle w:val="Accentuation"/>
+          <w:i w:val="0"/>
+          <w:iCs w:val="0"/>
+          <w:vertAlign w:val="superscript"/>
+        </w:rPr>
+        <w:t xml:space="preserve">1 </w:t>
+      </w:r>
+      <w:r>
+        <w:rPr>
+          <w:rStyle w:val="Accentuation"/>
+          <w:i w:val="0"/>
+          <w:iCs w:val="0"/>
+        </w:rPr>
+        <w:t>L’indice jeunesse (le rapport entre la population âgée de moins de 20 ans et celle âgée de 60 ans ou plus) est de 0,88 (0,89 à l’échelle nationale) indiquant qu’il y a 88 jeunes de moins de 20 ans pour 100 personnes âgées de 60 ans ou plus.</w:t>
+      </w:r>
+    </w:p>
+    <w:p>
+      <w:pPr>
+        <w:pStyle w:val="Notedebasdepage"/>
+      </w:pPr>
+    </w:p>
+    <w:p>
+      <w:pPr>
+        <w:pStyle w:val="Notedebasdepage"/>
+      </w:pPr>
     </w:p>
   </w:footnote>
 </w:footnotes>
 </file>
 
 <file path=word/header1.xml><?xml version="1.0" encoding="utf-8"?>
+<w:hdr xmlns:wpc="http://schemas.microsoft.com/office/word/2010/wordprocessingCanvas" xmlns:cx="http://schemas.microsoft.com/office/drawing/2014/chartex" xmlns:cx1="http://schemas.microsoft.com/office/drawing/2015/9/8/chartex" xmlns:cx2="http://schemas.microsoft.com/office/drawing/2015/10/21/chartex" xmlns:cx3="http://schemas.microsoft.com/office/drawing/2016/5/9/chartex" xmlns:cx4="http://schemas.microsoft.com/office/drawing/2016/5/10/chartex" xmlns:cx5="http://schemas.microsoft.com/office/drawing/2016/5/11/chartex" xmlns:cx6="http://schemas.microsoft.com/office/drawing/2016/5/12/chartex" xmlns:cx7="http://schemas.microsoft.com/office/drawing/2016/5/13/chartex" xmlns:cx8="http://schemas.microsoft.com/office/drawing/2016/5/14/chartex" xmlns:mc="http://schemas.openxmlformats.org/markup-compatibility/2006" xmlns:aink="http://schemas.microsoft.com/office/drawing/2016/ink" xmlns:am3d="http://schemas.microsoft.com/office/drawing/2017/model3d" xmlns:o="urn:schemas-microsoft-com:office:office" xmlns:oel="http://schemas.microsoft.com/office/2019/extlst" xmlns:r="http://schemas.openxmlformats.org/officeDocument/2006/relationships" xmlns:m="http://schemas.openxmlformats.org/officeDocument/2006/math" xmlns:v="urn:schemas-microsoft-com:vml" xmlns:wp14="http://schemas.microsoft.com/office/word/2010/wordprocessingDrawing" xmlns:wp="http://schemas.openxmlformats.org/drawingml/2006/wordprocessingDrawing" xmlns:w10="urn:schemas-microsoft-com:office:word" xmlns:w="http://schemas.openxmlformats.org/wordprocessingml/2006/main" xmlns:w14="http://schemas.microsoft.com/office/word/2010/wordml" xmlns:w15="http://schemas.microsoft.com/office/word/2012/wordml" xmlns:w16cex="http://schemas.microsoft.com/office/word/2018/wordml/cex" xmlns:w16cid="http://schemas.microsoft.com/office/word/2016/wordml/cid" xmlns:w16="http://schemas.microsoft.com/office/word/2018/wordml" xmlns:w16sdtdh="http://schemas.microsoft.com/office/word/2020/wordml/sdtdatahash" xmlns:w16se="http://schemas.microsoft.com/office/word/2015/wordml/symex" xmlns:wpg="http://schemas.microsoft.com/office/word/2010/wordprocessingGroup" xmlns:wpi="http://schemas.microsoft.com/office/word/2010/wordprocessingInk" xmlns:wne="http://schemas.microsoft.com/office/word/2006/wordml" xmlns:wps="http://schemas.microsoft.com/office/word/2010/wordprocessingShape" mc:Ignorable="w14 w15 w16se w16cid w16 w16cex w16sdtdh wp14">
+  <w:p>
+    <w:pPr>
+      <w:pStyle w:val="En-tte"/>
+      <w:rPr>
+        <w:rFonts w:asciiTheme="majorHAnsi" w:hAnsiTheme="majorHAnsi"/>
+        <w:color w:val="575757" w:themeColor="text2"/>
+      </w:rPr>
+    </w:pPr>
+    <w:r>
+      <w:rPr>
+        <w:rFonts w:asciiTheme="majorHAnsi" w:hAnsiTheme="majorHAnsi"/>
+        <w:color w:val="575757" w:themeColor="text2"/>
+      </w:rPr>
+      <w:fldChar w:fldCharType="begin"/>
+    </w:r>
+    <w:r>
+      <w:rPr>
+        <w:rFonts w:asciiTheme="majorHAnsi" w:hAnsiTheme="majorHAnsi"/>
+        <w:color w:val="575757" w:themeColor="text2"/>
+      </w:rPr>
+      <w:instrText xml:space="preserve"> TIME \@ "MMMM yy" </w:instrText>
+    </w:r>
+    <w:r>
+      <w:rPr>
+        <w:rFonts w:asciiTheme="majorHAnsi" w:hAnsiTheme="majorHAnsi"/>
+        <w:color w:val="575757" w:themeColor="text2"/>
+      </w:rPr>
+      <w:fldChar w:fldCharType="separate"/>
+    </w:r>
+    <w:r>
+      <w:rPr>
+        <w:rFonts w:asciiTheme="majorHAnsi" w:hAnsiTheme="majorHAnsi"/>
+        <w:noProof/>
+        <w:color w:val="575757" w:themeColor="text2"/>
+      </w:rPr>
+      <w:t>novembre 23</w:t>
+    </w:r>
+    <w:r>
+      <w:rPr>
+        <w:rFonts w:asciiTheme="majorHAnsi" w:hAnsiTheme="majorHAnsi"/>
+        <w:color w:val="575757" w:themeColor="text2"/>
+      </w:rPr>
+      <w:fldChar w:fldCharType="end"/>
+    </w:r>
+  </w:p>
+</w:hdr>
+</file>
+
+<file path=word/header2.xml><?xml version="1.0" encoding="utf-8"?>
 <w:hdr xmlns:wpc="http://schemas.microsoft.com/office/word/2010/wordprocessingCanvas" xmlns:cx="http://schemas.microsoft.com/office/drawing/2014/chartex" xmlns:cx1="http://schemas.microsoft.com/office/drawing/2015/9/8/chartex" xmlns:cx2="http://schemas.microsoft.com/office/drawing/2015/10/21/chartex" xmlns:cx3="http://schemas.microsoft.com/office/drawing/2016/5/9/chartex" xmlns:cx4="http://schemas.microsoft.com/office/drawing/2016/5/10/chartex" xmlns:cx5="http://schemas.microsoft.com/office/drawing/2016/5/11/chartex" xmlns:cx6="http://schemas.microsoft.com/office/drawing/2016/5/12/chartex" xmlns:cx7="http://schemas.microsoft.com/office/drawing/2016/5/13/chartex" xmlns:cx8="http://schemas.microsoft.com/office/drawing/2016/5/14/chartex" xmlns:mc="http://schemas.openxmlformats.org/markup-compatibility/2006" xmlns:aink="http://schemas.microsoft.com/office/drawing/2016/ink" xmlns:am3d="http://schemas.microsoft.com/office/drawing/2017/model3d" xmlns:o="urn:schemas-microsoft-com:office:office" xmlns:oel="http://schemas.microsoft.com/office/2019/extlst" xmlns:r="http://schemas.openxmlformats.org/officeDocument/2006/relationships" xmlns:m="http://schemas.openxmlformats.org/officeDocument/2006/math" xmlns:v="urn:schemas-microsoft-com:vml" xmlns:wp14="http://schemas.microsoft.com/office/word/2010/wordprocessingDrawing" xmlns:wp="http://schemas.openxmlformats.org/drawingml/2006/wordprocessingDrawing" xmlns:w10="urn:schemas-microsoft-com:office:word" xmlns:w="http://schemas.openxmlformats.org/wordprocessingml/2006/main" xmlns:w14="http://schemas.microsoft.com/office/word/2010/wordml" xmlns:w15="http://schemas.microsoft.com/office/word/2012/wordml" xmlns:w16cex="http://schemas.microsoft.com/office/word/2018/wordml/cex" xmlns:w16cid="http://schemas.microsoft.com/office/word/2016/wordml/cid" xmlns:w16="http://schemas.microsoft.com/office/word/2018/wordml" xmlns:w16sdtdh="http://schemas.microsoft.com/office/word/2020/wordml/sdtdatahash" xmlns:w16se="http://schemas.microsoft.com/office/word/2015/wordml/symex" xmlns:wpg="http://schemas.microsoft.com/office/word/2010/wordprocessingGroup" xmlns:wpi="http://schemas.microsoft.com/office/word/2010/wordprocessingInk" xmlns:wne="http://schemas.microsoft.com/office/word/2006/wordml" xmlns:wps="http://schemas.microsoft.com/office/word/2010/wordprocessingShape" mc:Ignorable="w14 w15 w16se w16cid w16 w16cex w16sdtdh wp14">
   <w:p>
     <w:pPr>
@@ -3712,7 +4236,7 @@
       <inkml:brushProperty name="ignorePressure" value="1"/>
     </inkml:brush>
   </inkml:definitions>
-  <inkml:trace contextRef="#ctx0" brushRef="#br0">1 0,'371'183,"-361"-178</inkml:trace>
+  <inkml:trace contextRef="#ctx0" brushRef="#br0">1 0,'305'137,"-297"-134</inkml:trace>
 </inkml:ink>
 </file>
 
@@ -3738,7 +4262,7 @@
       <inkml:brushProperty name="ignorePressure" value="1"/>
     </inkml:brush>
   </inkml:definitions>
-  <inkml:trace contextRef="#ctx0" brushRef="#br0">452 0,'-440'68,"428"-65</inkml:trace>
+  <inkml:trace contextRef="#ctx0" brushRef="#br0">372 0,'-362'51,"352"-49</inkml:trace>
 </inkml:ink>
 </file>
 

</xml_diff>